<commit_message>
Havde lidt flere ændringer
Havde glemt et par ting.
</commit_message>
<xml_diff>
--- a/Documentation/03 - Analysis/Operations kontrakter/OC9 - BeregnSikkerhedsfaktor, Reviewed..docx
+++ b/Documentation/03 - Analysis/Operations kontrakter/OC9 - BeregnSikkerhedsfaktor, Reviewed..docx
@@ -319,6 +319,17 @@
         </w:rPr>
         <w:t xml:space="preserve"> af Referencespænding</w:t>
       </w:r>
+      <w:r>
+        <w:rPr>
+          <w:rFonts w:eastAsia="Times New Roman" w:cs="Calibri"/>
+          <w:bCs/>
+          <w:color w:val="000000"/>
+          <w:sz w:val="24"/>
+          <w:szCs w:val="28"/>
+          <w:lang w:eastAsia="da-DK"/>
+        </w:rPr>
+        <w:t xml:space="preserve"> er oprettet</w:t>
+      </w:r>
     </w:p>
     <w:p>
       <w:pPr>
@@ -367,6 +378,17 @@
         </w:rPr>
         <w:t xml:space="preserve"> af Flydespænding</w:t>
       </w:r>
+      <w:r>
+        <w:rPr>
+          <w:rFonts w:eastAsia="Times New Roman" w:cs="Calibri"/>
+          <w:bCs/>
+          <w:color w:val="000000"/>
+          <w:sz w:val="24"/>
+          <w:szCs w:val="28"/>
+          <w:lang w:eastAsia="da-DK"/>
+        </w:rPr>
+        <w:t xml:space="preserve"> er oprettet</w:t>
+      </w:r>
     </w:p>
     <w:p>
       <w:pPr>
@@ -522,172 +544,182 @@
     <w:p>
       <w:proofErr w:type="spellStart"/>
       <w:r>
-        <w:t>SF.mellemRegning</w:t>
-      </w:r>
-      <w:proofErr w:type="spellEnd"/>
-      <w:r>
-        <w:t xml:space="preserve"> blev sat til:</w:t>
-      </w:r>
-    </w:p>
-    <w:p>
-      <w:pPr>
-        <w:rPr>
-          <w:color w:val="252525"/>
-          <w:sz w:val="24"/>
-          <w:szCs w:val="24"/>
-        </w:rPr>
-      </w:pPr>
-      <w:r>
-        <w:t xml:space="preserve">”SF = </w:t>
-      </w:r>
-      <w:proofErr w:type="spellStart"/>
-      <w:r>
-        <w:t>S</w:t>
-      </w:r>
-      <w:r>
-        <w:t>igmaTill</w:t>
-      </w:r>
-      <w:proofErr w:type="spellEnd"/>
-      <w:r>
-        <w:t xml:space="preserve"> / </w:t>
-      </w:r>
-      <w:proofErr w:type="spellStart"/>
-      <w:r>
-        <w:t>S</w:t>
-      </w:r>
-      <w:r>
-        <w:t>igmaRef</w:t>
-      </w:r>
-      <w:proofErr w:type="spellEnd"/>
-      <w:r>
-        <w:t xml:space="preserve"> </w:t>
-      </w:r>
-      <w:r>
-        <w:rPr>
-          <w:color w:val="252525"/>
-          <w:sz w:val="24"/>
-          <w:szCs w:val="24"/>
-          <w:highlight w:val="white"/>
-        </w:rPr>
-        <w:t>\n</w:t>
-      </w:r>
-      <w:r>
-        <w:rPr>
-          <w:color w:val="252525"/>
-          <w:sz w:val="24"/>
-          <w:szCs w:val="24"/>
-        </w:rPr>
-        <w:t xml:space="preserve"> ” + </w:t>
-      </w:r>
-      <w:proofErr w:type="spellStart"/>
-      <w:r>
-        <w:rPr>
-          <w:color w:val="252525"/>
-          <w:sz w:val="24"/>
-          <w:szCs w:val="24"/>
-        </w:rPr>
         <w:t>SF.sikkerhedsfaktor</w:t>
       </w:r>
       <w:proofErr w:type="spellEnd"/>
       <w:r>
-        <w:rPr>
-          <w:color w:val="252525"/>
-          <w:sz w:val="24"/>
-          <w:szCs w:val="24"/>
-        </w:rPr>
-        <w:t xml:space="preserve"> + ” = ” </w:t>
-      </w:r>
-      <w:proofErr w:type="spellStart"/>
-      <w:r>
-        <w:rPr>
-          <w:color w:val="252525"/>
-          <w:sz w:val="24"/>
-          <w:szCs w:val="24"/>
-        </w:rPr>
-        <w:t>S</w:t>
-      </w:r>
-      <w:r>
-        <w:rPr>
-          <w:color w:val="252525"/>
-          <w:sz w:val="24"/>
-          <w:szCs w:val="24"/>
-        </w:rPr>
-        <w:t>igmaTill.getSigmaTill</w:t>
-      </w:r>
-      <w:proofErr w:type="spellEnd"/>
-      <w:r>
-        <w:rPr>
-          <w:color w:val="252525"/>
-          <w:sz w:val="24"/>
-          <w:szCs w:val="24"/>
-        </w:rPr>
-        <w:t xml:space="preserve"> + ” / ” + </w:t>
-      </w:r>
-      <w:proofErr w:type="spellStart"/>
-      <w:r>
-        <w:rPr>
-          <w:color w:val="252525"/>
-          <w:sz w:val="24"/>
-          <w:szCs w:val="24"/>
-        </w:rPr>
-        <w:t>S</w:t>
-      </w:r>
-      <w:r>
-        <w:rPr>
-          <w:color w:val="252525"/>
-          <w:sz w:val="24"/>
-          <w:szCs w:val="24"/>
-        </w:rPr>
-        <w:t>igmaRef.getSigmaRef</w:t>
-      </w:r>
-      <w:proofErr w:type="spellEnd"/>
-      <w:r>
-        <w:rPr>
-          <w:color w:val="252525"/>
-          <w:sz w:val="24"/>
-          <w:szCs w:val="24"/>
-        </w:rPr>
-        <w:t xml:space="preserve"> + ” </w:t>
-      </w:r>
-      <w:r>
-        <w:rPr>
-          <w:color w:val="252525"/>
-          <w:sz w:val="24"/>
-          <w:szCs w:val="24"/>
-          <w:highlight w:val="white"/>
-        </w:rPr>
-        <w:t>\n</w:t>
-      </w:r>
-      <w:r>
-        <w:rPr>
-          <w:color w:val="252525"/>
-          <w:sz w:val="24"/>
-          <w:szCs w:val="24"/>
-        </w:rPr>
-        <w:t xml:space="preserve"> ”</w:t>
-      </w:r>
-    </w:p>
-    <w:p>
-      <w:proofErr w:type="spellStart"/>
-      <w:r>
-        <w:rPr>
-          <w:color w:val="252525"/>
-          <w:sz w:val="24"/>
-          <w:szCs w:val="24"/>
-        </w:rPr>
-        <w:t>SikkerhedsFaktor</w:t>
-      </w:r>
-      <w:proofErr w:type="spellEnd"/>
-      <w:r>
-        <w:rPr>
-          <w:color w:val="252525"/>
-          <w:sz w:val="24"/>
-          <w:szCs w:val="24"/>
-        </w:rPr>
-        <w:t xml:space="preserve"> &gt; 0</w:t>
+        <w:t xml:space="preserve"> blev sat til SigmaTill/SigmaRef.</w:t>
       </w:r>
       <w:bookmarkStart w:id="0" w:name="_GoBack"/>
       <w:bookmarkEnd w:id="0"/>
+    </w:p>
+    <w:p>
+      <w:proofErr w:type="spellStart"/>
+      <w:r>
+        <w:t>SF.mellemRegning</w:t>
+      </w:r>
+      <w:proofErr w:type="spellEnd"/>
+      <w:r>
+        <w:t xml:space="preserve"> blev sat til:</w:t>
+      </w:r>
+    </w:p>
+    <w:p>
+      <w:pPr>
+        <w:rPr>
+          <w:color w:val="252525"/>
+          <w:sz w:val="24"/>
+          <w:szCs w:val="24"/>
+        </w:rPr>
+      </w:pPr>
+      <w:r>
+        <w:t xml:space="preserve">”SF = </w:t>
+      </w:r>
+      <w:proofErr w:type="spellStart"/>
+      <w:r>
+        <w:t>S</w:t>
+      </w:r>
+      <w:r>
+        <w:t>igmaTill</w:t>
+      </w:r>
+      <w:proofErr w:type="spellEnd"/>
+      <w:r>
+        <w:t xml:space="preserve"> / </w:t>
+      </w:r>
+      <w:proofErr w:type="spellStart"/>
+      <w:r>
+        <w:t>S</w:t>
+      </w:r>
+      <w:r>
+        <w:t>igmaRef</w:t>
+      </w:r>
+      <w:proofErr w:type="spellEnd"/>
+      <w:r>
+        <w:t xml:space="preserve"> </w:t>
+      </w:r>
+      <w:r>
+        <w:rPr>
+          <w:color w:val="252525"/>
+          <w:sz w:val="24"/>
+          <w:szCs w:val="24"/>
+          <w:highlight w:val="white"/>
+        </w:rPr>
+        <w:t>\n</w:t>
+      </w:r>
+      <w:r>
+        <w:rPr>
+          <w:color w:val="252525"/>
+          <w:sz w:val="24"/>
+          <w:szCs w:val="24"/>
+        </w:rPr>
+        <w:t xml:space="preserve"> ” + </w:t>
+      </w:r>
+      <w:proofErr w:type="spellStart"/>
+      <w:r>
+        <w:rPr>
+          <w:color w:val="252525"/>
+          <w:sz w:val="24"/>
+          <w:szCs w:val="24"/>
+        </w:rPr>
+        <w:t>SF.sikkerhedsfaktor</w:t>
+      </w:r>
+      <w:proofErr w:type="spellEnd"/>
+      <w:r>
+        <w:rPr>
+          <w:color w:val="252525"/>
+          <w:sz w:val="24"/>
+          <w:szCs w:val="24"/>
+        </w:rPr>
+        <w:t xml:space="preserve"> + ” = ” </w:t>
+      </w:r>
+      <w:proofErr w:type="spellStart"/>
+      <w:r>
+        <w:rPr>
+          <w:color w:val="252525"/>
+          <w:sz w:val="24"/>
+          <w:szCs w:val="24"/>
+        </w:rPr>
+        <w:t>S</w:t>
+      </w:r>
+      <w:r>
+        <w:rPr>
+          <w:color w:val="252525"/>
+          <w:sz w:val="24"/>
+          <w:szCs w:val="24"/>
+        </w:rPr>
+        <w:t>igmaTill.getSigmaTill</w:t>
+      </w:r>
+      <w:proofErr w:type="spellEnd"/>
+      <w:r>
+        <w:rPr>
+          <w:color w:val="252525"/>
+          <w:sz w:val="24"/>
+          <w:szCs w:val="24"/>
+        </w:rPr>
+        <w:t xml:space="preserve"> + ” / ” + </w:t>
+      </w:r>
+      <w:proofErr w:type="spellStart"/>
+      <w:r>
+        <w:rPr>
+          <w:color w:val="252525"/>
+          <w:sz w:val="24"/>
+          <w:szCs w:val="24"/>
+        </w:rPr>
+        <w:t>S</w:t>
+      </w:r>
+      <w:r>
+        <w:rPr>
+          <w:color w:val="252525"/>
+          <w:sz w:val="24"/>
+          <w:szCs w:val="24"/>
+        </w:rPr>
+        <w:t>igmaRef.getSigmaRef</w:t>
+      </w:r>
+      <w:proofErr w:type="spellEnd"/>
+      <w:r>
+        <w:rPr>
+          <w:color w:val="252525"/>
+          <w:sz w:val="24"/>
+          <w:szCs w:val="24"/>
+        </w:rPr>
+        <w:t xml:space="preserve"> + ” </w:t>
+      </w:r>
+      <w:r>
+        <w:rPr>
+          <w:color w:val="252525"/>
+          <w:sz w:val="24"/>
+          <w:szCs w:val="24"/>
+          <w:highlight w:val="white"/>
+        </w:rPr>
+        <w:t>\n</w:t>
+      </w:r>
+      <w:r>
+        <w:rPr>
+          <w:color w:val="252525"/>
+          <w:sz w:val="24"/>
+          <w:szCs w:val="24"/>
+        </w:rPr>
+        <w:t xml:space="preserve"> ”</w:t>
+      </w:r>
+    </w:p>
+    <w:p>
+      <w:proofErr w:type="spellStart"/>
+      <w:r>
+        <w:rPr>
+          <w:color w:val="252525"/>
+          <w:sz w:val="24"/>
+          <w:szCs w:val="24"/>
+        </w:rPr>
+        <w:t>SikkerhedsFaktor</w:t>
+      </w:r>
+      <w:proofErr w:type="spellEnd"/>
+      <w:r>
+        <w:rPr>
+          <w:color w:val="252525"/>
+          <w:sz w:val="24"/>
+          <w:szCs w:val="24"/>
+        </w:rPr>
+        <w:t xml:space="preserve"> &gt; 0</w:t>
+      </w:r>
     </w:p>
     <w:p/>
     <w:p>

</xml_diff>